<commit_message>
ui for merch page
</commit_message>
<xml_diff>
--- a/templates/COMPARE_empty/ARCHIVE-ME_templateCodeComparisons.docx
+++ b/templates/COMPARE_empty/ARCHIVE-ME_templateCodeComparisons.docx
@@ -133,63 +133,193 @@
           <w:rFonts w:ascii="Helvetica" w:hAnsi="Helvetica"/>
         </w:rPr>
       </w:pPr>
+      <w:r>
+        <w:fldChar w:fldCharType="begin"/>
+      </w:r>
+      <w:r>
+        <w:instrText xml:space="preserve"> HYPERLINK "https://github.com/timothyrobinsonblog/plasticWordsSite" </w:instrText>
+      </w:r>
+      <w:r>
+        <w:fldChar w:fldCharType="separate"/>
+      </w:r>
+      <w:r>
+        <w:rPr>
+          <w:rStyle w:val="Hyperlink"/>
+          <w:rFonts w:ascii="Helvetica" w:hAnsi="Helvetica"/>
+        </w:rPr>
+        <w:t>https://github.com/timothyrobinsonblog/plasticWordsSite</w:t>
+      </w:r>
+      <w:r>
+        <w:rPr>
+          <w:rStyle w:val="Hyperlink"/>
+          <w:rFonts w:ascii="Helvetica" w:hAnsi="Helvetica"/>
+        </w:rPr>
+        <w:fldChar w:fldCharType="end"/>
+      </w:r>
+    </w:p>
+    <w:p>
+      <w:pPr>
+        <w:pStyle w:val="ListParagraph"/>
+        <w:numPr>
+          <w:ilvl w:val="1"/>
+          <w:numId w:val="4"/>
+        </w:numPr>
+        <w:rPr>
+          <w:rFonts w:ascii="Helvetica" w:hAnsi="Helvetica"/>
+        </w:rPr>
+      </w:pPr>
+      <w:r>
+        <w:rPr>
+          <w:rFonts w:ascii="Helvetica" w:hAnsi="Helvetica"/>
+        </w:rPr>
+        <w:t xml:space="preserve">Used </w:t>
+      </w:r>
+      <w:r>
+        <w:rPr>
+          <w:rFonts w:ascii="Courier" w:hAnsi="Courier"/>
+        </w:rPr>
+        <w:t>index.html</w:t>
+      </w:r>
+      <w:r>
+        <w:rPr>
+          <w:rFonts w:ascii="Helvetica" w:hAnsi="Helvetica"/>
+        </w:rPr>
+        <w:t xml:space="preserve"> page from local machine.</w:t>
+      </w:r>
+    </w:p>
+    <w:p>
+      <w:pPr>
+        <w:rPr>
+          <w:rFonts w:ascii="Helvetica" w:hAnsi="Helvetica"/>
+        </w:rPr>
+      </w:pPr>
+    </w:p>
+    <w:p>
+      <w:pPr>
+        <w:pStyle w:val="ListParagraph"/>
+        <w:numPr>
+          <w:ilvl w:val="0"/>
+          <w:numId w:val="4"/>
+        </w:numPr>
+        <w:rPr>
+          <w:rFonts w:ascii="Helvetica" w:hAnsi="Helvetica"/>
+        </w:rPr>
+      </w:pPr>
+      <w:r>
+        <w:rPr>
+          <w:rFonts w:ascii="Helvetica" w:hAnsi="Helvetica"/>
+          <w:b/>
+          <w:bCs/>
+        </w:rPr>
+        <w:t>Photography site:</w:t>
+      </w:r>
+    </w:p>
+    <w:p>
+      <w:pPr>
+        <w:pStyle w:val="ListParagraph"/>
+        <w:numPr>
+          <w:ilvl w:val="1"/>
+          <w:numId w:val="4"/>
+        </w:numPr>
+        <w:rPr>
+          <w:rFonts w:ascii="Helvetica" w:hAnsi="Helvetica"/>
+        </w:rPr>
+      </w:pPr>
+      <w:r>
+        <w:rPr>
+          <w:rFonts w:ascii="Helvetica" w:hAnsi="Helvetica"/>
+        </w:rPr>
+        <w:t>There are</w:t>
+      </w:r>
+      <w:r>
+        <w:rPr>
+          <w:rFonts w:ascii="Helvetica" w:hAnsi="Helvetica"/>
+        </w:rPr>
+        <w:t xml:space="preserve"> a few pictures </w:t>
+      </w:r>
+      <w:r>
+        <w:rPr>
+          <w:rFonts w:ascii="Helvetica" w:hAnsi="Helvetica"/>
+        </w:rPr>
+        <w:t>o</w:t>
+      </w:r>
+      <w:r>
+        <w:rPr>
+          <w:rFonts w:ascii="Helvetica" w:hAnsi="Helvetica"/>
+        </w:rPr>
+        <w:t xml:space="preserve">n the </w:t>
+      </w:r>
+      <w:r>
+        <w:rPr>
+          <w:rFonts w:ascii="Helvetica" w:hAnsi="Helvetica"/>
+        </w:rPr>
+        <w:t xml:space="preserve">local machine that are different </w:t>
+      </w:r>
+      <w:r>
+        <w:rPr>
+          <w:rFonts w:ascii="Helvetica" w:hAnsi="Helvetica"/>
+        </w:rPr>
+        <w:t>to the GitHub repo</w:t>
+      </w:r>
+      <w:r>
+        <w:rPr>
+          <w:rFonts w:ascii="Helvetica" w:hAnsi="Helvetica"/>
+        </w:rPr>
+        <w:t xml:space="preserve"> </w:t>
+      </w:r>
+      <w:r>
+        <w:rPr>
+          <w:rFonts w:ascii="Helvetica" w:hAnsi="Helvetica"/>
+        </w:rPr>
+        <w:t>(much smaller in size and less quality)</w:t>
+      </w:r>
+      <w:r>
+        <w:rPr>
+          <w:rFonts w:ascii="Helvetica" w:hAnsi="Helvetica"/>
+        </w:rPr>
+        <w:t xml:space="preserve">. </w:t>
+      </w:r>
+      <w:proofErr w:type="gramStart"/>
+      <w:r>
+        <w:rPr>
+          <w:rFonts w:ascii="Helvetica" w:hAnsi="Helvetica"/>
+        </w:rPr>
+        <w:t>So</w:t>
+      </w:r>
+      <w:proofErr w:type="gramEnd"/>
+      <w:r>
+        <w:rPr>
+          <w:rFonts w:ascii="Helvetica" w:hAnsi="Helvetica"/>
+        </w:rPr>
+        <w:t xml:space="preserve"> the template is from the GitHub repo:</w:t>
+      </w:r>
+    </w:p>
+    <w:p>
+      <w:pPr>
+        <w:pStyle w:val="ListParagraph"/>
+        <w:numPr>
+          <w:ilvl w:val="2"/>
+          <w:numId w:val="4"/>
+        </w:numPr>
+        <w:rPr>
+          <w:rFonts w:ascii="Helvetica" w:hAnsi="Helvetica"/>
+        </w:rPr>
+      </w:pPr>
       <w:hyperlink r:id="rId6" w:history="1">
         <w:r>
           <w:rPr>
             <w:rStyle w:val="Hyperlink"/>
             <w:rFonts w:ascii="Helvetica" w:hAnsi="Helvetica"/>
           </w:rPr>
-          <w:t>https://github.com/timothyrobinsonblog/plasticWordsSite</w:t>
+          <w:t>https://github.com/timothyrobinsonblog/personalSite</w:t>
         </w:r>
       </w:hyperlink>
     </w:p>
     <w:p>
       <w:pPr>
-        <w:pStyle w:val="ListParagraph"/>
-        <w:numPr>
-          <w:ilvl w:val="1"/>
-          <w:numId w:val="4"/>
-        </w:numPr>
-        <w:rPr>
-          <w:rFonts w:ascii="Helvetica" w:hAnsi="Helvetica"/>
-        </w:rPr>
-      </w:pPr>
-      <w:r>
-        <w:rPr>
-          <w:rFonts w:ascii="Helvetica" w:hAnsi="Helvetica"/>
-        </w:rPr>
-        <w:t>U</w:t>
-      </w:r>
-      <w:r>
-        <w:rPr>
-          <w:rFonts w:ascii="Helvetica" w:hAnsi="Helvetica"/>
-        </w:rPr>
-        <w:t xml:space="preserve">sed </w:t>
-      </w:r>
-      <w:r>
-        <w:rPr>
-          <w:rFonts w:ascii="Courier" w:hAnsi="Courier"/>
-        </w:rPr>
-        <w:t>index.html</w:t>
-      </w:r>
-      <w:r>
-        <w:rPr>
-          <w:rFonts w:ascii="Helvetica" w:hAnsi="Helvetica"/>
-        </w:rPr>
-        <w:t xml:space="preserve"> page from local machine.</w:t>
-      </w:r>
-    </w:p>
-    <w:p>
-      <w:pPr>
-        <w:rPr>
-          <w:rFonts w:ascii="Helvetica" w:hAnsi="Helvetica"/>
-        </w:rPr>
-      </w:pPr>
-    </w:p>
-    <w:p>
-      <w:pPr>
-        <w:rPr>
-          <w:rFonts w:ascii="Helvetica" w:hAnsi="Helvetica"/>
+        <w:rPr>
+          <w:rFonts w:ascii="Helvetica" w:hAnsi="Helvetica"/>
+          <w:color w:val="FF0000"/>
         </w:rPr>
       </w:pPr>
     </w:p>

</xml_diff>